<commit_message>
TEXT: Chinese translation of FoodShortage2
</commit_message>
<xml_diff>
--- a/TEXT/F4/F4_OlderDocuments/anciens_BURIEDALIVE/materials_for_CMN_translation_of_BuriedAlive2.docx
+++ b/TEXT/F4/F4_OlderDocuments/anciens_BURIEDALIVE/materials_for_CMN_translation_of_BuriedAlive2.docx
@@ -9,100 +9,24 @@
         <w:spacing w:lineRule="auto" w:line="276" w:before="0" w:after="113"/>
         <w:jc w:val="start"/>
         <w:rPr>
-          <w:rFonts w:ascii="STKaiti" w:hAnsi="STKaiti" w:eastAsia="STKaiti"/>
-          <w:sz w:val="28"/>
-          <w:szCs w:val="28"/>
-        </w:rPr>
-      </w:pPr>
-      <w:r>
-        <w:rPr>
-          <w:rFonts w:eastAsia="STKaiti" w:ascii="STKaiti" w:hAnsi="STKaiti"/>
+          <w:rFonts w:ascii="Doulos SIL" w:hAnsi="Doulos SIL"/>
+        </w:rPr>
+      </w:pPr>
+      <w:r>
+        <w:rPr>
+          <w:rFonts w:eastAsia="STKaiti" w:ascii="Doulos SIL" w:hAnsi="Doulos SIL"/>
           <w:sz w:val="28"/>
           <w:szCs w:val="28"/>
         </w:rPr>
         <w:t xml:space="preserve">Sortie corrigée de ChatGPT 4o, 26 déc. 23h : </w:t>
       </w:r>
-    </w:p>
-    <w:p>
-      <w:pPr>
-        <w:pStyle w:val="Normal"/>
-        <w:bidi w:val="0"/>
-        <w:spacing w:lineRule="auto" w:line="276" w:before="0" w:after="113"/>
-        <w:jc w:val="start"/>
-        <w:rPr>
-          <w:rFonts w:ascii="STKaiti" w:hAnsi="STKaiti" w:eastAsia="STKaiti"/>
-          <w:sz w:val="28"/>
-          <w:szCs w:val="28"/>
-        </w:rPr>
-      </w:pPr>
-      <w:r>
-        <w:rPr>
-          <w:rFonts w:ascii="STKaiti" w:hAnsi="STKaiti" w:eastAsia="STKaiti"/>
-          <w:sz w:val="28"/>
-          <w:szCs w:val="28"/>
-        </w:rPr>
-        <w:t>《活埋复生》（第二次讲述版本）（翻译自法文原文，参考英文版本，并结合版本三中的要素）</w:t>
-      </w:r>
-    </w:p>
-    <w:p>
-      <w:pPr>
-        <w:pStyle w:val="Normal"/>
-        <w:bidi w:val="0"/>
-        <w:spacing w:lineRule="auto" w:line="276" w:before="0" w:after="113"/>
-        <w:jc w:val="start"/>
-        <w:rPr>
-          <w:rFonts w:ascii="STKaiti" w:hAnsi="STKaiti" w:eastAsia="STKaiti"/>
-          <w:sz w:val="28"/>
-          <w:szCs w:val="28"/>
-        </w:rPr>
-      </w:pPr>
-      <w:r>
-        <w:rPr>
-          <w:rFonts w:eastAsia="STKaiti" w:ascii="STKaiti" w:hAnsi="STKaiti"/>
-          <w:sz w:val="28"/>
-          <w:szCs w:val="28"/>
-        </w:rPr>
-      </w:r>
-    </w:p>
-    <w:p>
-      <w:pPr>
-        <w:pStyle w:val="Normal"/>
-        <w:bidi w:val="0"/>
-        <w:spacing w:lineRule="auto" w:line="276" w:before="0" w:after="113"/>
-        <w:jc w:val="start"/>
-        <w:rPr>
-          <w:rFonts w:ascii="STKaiti" w:hAnsi="STKaiti" w:eastAsia="STKaiti"/>
-          <w:sz w:val="28"/>
-          <w:szCs w:val="28"/>
-        </w:rPr>
-      </w:pPr>
-      <w:r>
-        <w:rPr>
-          <w:rFonts w:ascii="STKaiti" w:hAnsi="STKaiti" w:eastAsia="STKaiti"/>
-          <w:sz w:val="28"/>
-          <w:szCs w:val="28"/>
-        </w:rPr>
-        <w:t>《活埋复生》（第二次讲述版本）（翻译自法文原文，参考英文版本，并结合版本三中的要素）</w:t>
-      </w:r>
-    </w:p>
-    <w:p>
-      <w:pPr>
-        <w:pStyle w:val="Normal"/>
-        <w:bidi w:val="0"/>
-        <w:spacing w:lineRule="auto" w:line="276" w:before="0" w:after="113"/>
-        <w:jc w:val="start"/>
-        <w:rPr>
-          <w:rFonts w:ascii="STKaiti" w:hAnsi="STKaiti" w:eastAsia="STKaiti"/>
-          <w:sz w:val="28"/>
-          <w:szCs w:val="28"/>
-        </w:rPr>
-      </w:pPr>
-      <w:r>
-        <w:rPr>
-          <w:rFonts w:eastAsia="STKaiti" w:ascii="STKaiti" w:hAnsi="STKaiti"/>
-          <w:sz w:val="28"/>
-          <w:szCs w:val="28"/>
-        </w:rPr>
+      <w:r>
+        <w:rPr>
+          <w:rFonts w:eastAsia="STKaiti" w:ascii="Doulos SIL" w:hAnsi="Doulos SIL"/>
+          <w:sz w:val="28"/>
+          <w:szCs w:val="28"/>
+        </w:rPr>
+        <w:t>inutilisable : c’est un résumé réécrit, il ne suit pas le fil du récit. Le présent document est conservé uniquement à titre d’historique.</w:t>
       </w:r>
     </w:p>
     <w:p>

</xml_diff>